<commit_message>
Se agregó la minuta de reunión semana 1
Se agrego la minuta de reunión semana 1 realizada el 28 de septiembre  de 2018
</commit_message>
<xml_diff>
--- a/02. Desarrollo del proyecto/01.Primer ciclo/02.Reuniones semanales/01.Semana 1/01. Minutas/MinutaAutomatizador_v1_27092018.docx
+++ b/02. Desarrollo del proyecto/01.Primer ciclo/02.Reuniones semanales/01.Semana 1/01. Minutas/MinutaAutomatizador_v1_27092018.docx
@@ -1,9 +1,11 @@
 
 <file path=word/document.xml><?xml version="1.0" encoding="utf-8"?>
-<w:document xmlns:wpc="http://schemas.microsoft.com/office/word/2010/wordprocessingCanvas" xmlns:cx="http://schemas.microsoft.com/office/drawing/2014/chartex" xmlns:cx1="http://schemas.microsoft.com/office/drawing/2015/9/8/chartex" xmlns:cx2="http://schemas.microsoft.com/office/drawing/2015/10/21/chartex" xmlns:cx3="http://schemas.microsoft.com/office/drawing/2016/5/9/chartex" xmlns:cx4="http://schemas.microsoft.com/office/drawing/2016/5/10/chartex" xmlns:cx5="http://schemas.microsoft.com/office/drawing/2016/5/11/chartex" xmlns:cx6="http://schemas.microsoft.com/office/drawing/2016/5/12/chartex" xmlns:cx7="http://schemas.microsoft.com/office/drawing/2016/5/13/chartex" xmlns:cx8="http://schemas.microsoft.com/office/drawing/2016/5/14/chartex" xmlns:mc="http://schemas.openxmlformats.org/markup-compatibility/2006" xmlns:aink="http://schemas.microsoft.com/office/drawing/2016/ink" xmlns:am3d="http://schemas.microsoft.com/office/drawing/2017/model3d" xmlns:o="urn:schemas-microsoft-com:office:office" xmlns:r="http://schemas.openxmlformats.org/officeDocument/2006/relationships" xmlns:m="http://schemas.openxmlformats.org/officeDocument/2006/math" xmlns:v="urn:schemas-microsoft-com:vml" xmlns:wp14="http://schemas.microsoft.com/office/word/2010/wordprocessingDrawing" xmlns:wp="http://schemas.openxmlformats.org/drawingml/2006/wordprocessingDrawing" xmlns:w10="urn:schemas-microsoft-com:office:word" xmlns:w="http://schemas.openxmlformats.org/wordprocessingml/2006/main" xmlns:w14="http://schemas.microsoft.com/office/word/2010/wordml" xmlns:w15="http://schemas.microsoft.com/office/word/2012/wordml" xmlns:w16cid="http://schemas.microsoft.com/office/word/2016/wordml/cid" xmlns:w16se="http://schemas.microsoft.com/office/word/2015/wordml/symex" xmlns:wpg="http://schemas.microsoft.com/office/word/2010/wordprocessingGroup" xmlns:wpi="http://schemas.microsoft.com/office/word/2010/wordprocessingInk" xmlns:wne="http://schemas.microsoft.com/office/word/2006/wordml" xmlns:wps="http://schemas.microsoft.com/office/word/2010/wordprocessingShape" mc:Ignorable="w14 w15 w16se w16cid wp14">
+<w:document xmlns:wpc="http://schemas.microsoft.com/office/word/2010/wordprocessingCanvas" xmlns:cx="http://schemas.microsoft.com/office/drawing/2014/chartex" xmlns:mc="http://schemas.openxmlformats.org/markup-compatibility/2006" xmlns:o="urn:schemas-microsoft-com:office:office" xmlns:r="http://schemas.openxmlformats.org/officeDocument/2006/relationships" xmlns:m="http://schemas.openxmlformats.org/officeDocument/2006/math" xmlns:v="urn:schemas-microsoft-com:vml" xmlns:wp14="http://schemas.microsoft.com/office/word/2010/wordprocessingDrawing" xmlns:wp="http://schemas.openxmlformats.org/drawingml/2006/wordprocessingDrawing" xmlns:w10="urn:schemas-microsoft-com:office:word" xmlns:w="http://schemas.openxmlformats.org/wordprocessingml/2006/main" xmlns:w14="http://schemas.microsoft.com/office/word/2010/wordml" xmlns:w15="http://schemas.microsoft.com/office/word/2012/wordml" xmlns:w16se="http://schemas.microsoft.com/office/word/2015/wordml/symex" xmlns:wpg="http://schemas.microsoft.com/office/word/2010/wordprocessingGroup" xmlns:wpi="http://schemas.microsoft.com/office/word/2010/wordprocessingInk" xmlns:wne="http://schemas.microsoft.com/office/word/2006/wordml" xmlns:wps="http://schemas.microsoft.com/office/word/2010/wordprocessingShape" mc:Ignorable="w14 w15 w16se wp14">
   <w:body>
     <w:p>
       <w:bookmarkStart w:id="0" w:name="_Toc492892116"/>
+      <w:bookmarkStart w:id="1" w:name="_GoBack"/>
+      <w:bookmarkEnd w:id="1"/>
     </w:p>
     <w:p/>
     <w:p>
@@ -25,7 +27,7 @@
     </w:p>
     <w:tbl>
       <w:tblPr>
-        <w:tblStyle w:val="Tablaconcuadrcula1clara-nfasis1"/>
+        <w:tblStyle w:val="Tabladecuadrcula1clara-nfasis1"/>
         <w:tblW w:w="0" w:type="auto"/>
         <w:tblInd w:w="1028" w:type="dxa"/>
         <w:tblLook w:val="04A0" w:firstRow="1" w:lastRow="0" w:firstColumn="1" w:lastColumn="0" w:noHBand="0" w:noVBand="1"/>
@@ -122,6 +124,9 @@
         </w:tc>
       </w:tr>
       <w:tr>
+        <w:trPr>
+          <w:trHeight w:val="538"/>
+        </w:trPr>
         <w:tc>
           <w:tcPr>
             <w:cnfStyle w:val="001000000000" w:firstRow="0" w:lastRow="0" w:firstColumn="1" w:lastColumn="0" w:oddVBand="0" w:evenVBand="0" w:oddHBand="0" w:evenHBand="0" w:firstRowFirstColumn="0" w:firstRowLastColumn="0" w:lastRowFirstColumn="0" w:lastRowLastColumn="0"/>
@@ -250,7 +255,7 @@
     </w:p>
     <w:tbl>
       <w:tblPr>
-        <w:tblStyle w:val="Tablaconcuadrcula1clara-nfasis1"/>
+        <w:tblStyle w:val="Tabladecuadrcula1clara-nfasis1"/>
         <w:tblW w:w="0" w:type="auto"/>
         <w:tblInd w:w="936" w:type="dxa"/>
         <w:tblLook w:val="0600" w:firstRow="0" w:lastRow="0" w:firstColumn="0" w:lastColumn="0" w:noHBand="1" w:noVBand="1"/>
@@ -461,7 +466,7 @@
     </w:p>
     <w:tbl>
       <w:tblPr>
-        <w:tblStyle w:val="Tablaconcuadrcula1clara-nfasis1"/>
+        <w:tblStyle w:val="Tabladecuadrcula1clara-nfasis1"/>
         <w:tblW w:w="0" w:type="auto"/>
         <w:tblInd w:w="988" w:type="dxa"/>
         <w:tblLook w:val="04A0" w:firstRow="1" w:lastRow="0" w:firstColumn="1" w:lastColumn="0" w:noHBand="0" w:noVBand="1"/>
@@ -856,15 +861,14 @@
     </w:p>
     <w:tbl>
       <w:tblPr>
-        <w:tblStyle w:val="Tablaconcuadrcula1clara-nfasis1"/>
+        <w:tblStyle w:val="Tabladecuadrcula1clara-nfasis1"/>
         <w:tblW w:w="0" w:type="auto"/>
         <w:tblInd w:w="988" w:type="dxa"/>
         <w:tblLook w:val="04A0" w:firstRow="1" w:lastRow="0" w:firstColumn="1" w:lastColumn="0" w:noHBand="0" w:noVBand="1"/>
       </w:tblPr>
       <w:tblGrid>
-        <w:gridCol w:w="708"/>
-        <w:gridCol w:w="4536"/>
-        <w:gridCol w:w="3828"/>
+        <w:gridCol w:w="3827"/>
+        <w:gridCol w:w="5245"/>
       </w:tblGrid>
       <w:tr>
         <w:trPr>
@@ -873,7 +877,7 @@
         <w:tc>
           <w:tcPr>
             <w:cnfStyle w:val="001000000000" w:firstRow="0" w:lastRow="0" w:firstColumn="1" w:lastColumn="0" w:oddVBand="0" w:evenVBand="0" w:oddHBand="0" w:evenHBand="0" w:firstRowFirstColumn="0" w:firstRowLastColumn="0" w:lastRowFirstColumn="0" w:lastRowLastColumn="0"/>
-            <w:tcW w:w="708" w:type="dxa"/>
+            <w:tcW w:w="3827" w:type="dxa"/>
           </w:tcPr>
           <w:p>
             <w:pPr>
@@ -889,13 +893,13 @@
                 <w:sz w:val="24"/>
                 <w:szCs w:val="24"/>
               </w:rPr>
-              <w:t>No</w:t>
+              <w:t>Temas</w:t>
             </w:r>
           </w:p>
         </w:tc>
         <w:tc>
           <w:tcPr>
-            <w:tcW w:w="4536" w:type="dxa"/>
+            <w:tcW w:w="5245" w:type="dxa"/>
           </w:tcPr>
           <w:p>
             <w:pPr>
@@ -912,78 +916,266 @@
                 <w:sz w:val="24"/>
                 <w:szCs w:val="24"/>
               </w:rPr>
-              <w:t>Temas</w:t>
+              <w:t>Detalle</w:t>
+            </w:r>
+          </w:p>
+        </w:tc>
+      </w:tr>
+      <w:tr>
+        <w:trPr>
+          <w:trHeight w:val="3977"/>
+        </w:trPr>
+        <w:tc>
+          <w:tcPr>
+            <w:cnfStyle w:val="001000000000" w:firstRow="0" w:lastRow="0" w:firstColumn="1" w:lastColumn="0" w:oddVBand="0" w:evenVBand="0" w:oddHBand="0" w:evenHBand="0" w:firstRowFirstColumn="0" w:firstRowLastColumn="0" w:lastRowFirstColumn="0" w:lastRowLastColumn="0"/>
+            <w:tcW w:w="3827" w:type="dxa"/>
+          </w:tcPr>
+          <w:p>
+            <w:pPr>
+              <w:jc w:val="both"/>
+              <w:rPr>
+                <w:b w:val="0"/>
+                <w:bCs w:val="0"/>
+              </w:rPr>
+            </w:pPr>
+            <w:r>
+              <w:t xml:space="preserve">Automatizador </w:t>
+            </w:r>
+          </w:p>
+          <w:p>
+            <w:pPr>
+              <w:jc w:val="both"/>
+              <w:rPr>
+                <w:b w:val="0"/>
+                <w:bCs w:val="0"/>
+              </w:rPr>
+            </w:pPr>
+            <w:r>
+              <w:t>BD</w:t>
+            </w:r>
+          </w:p>
+          <w:p>
+            <w:pPr>
+              <w:jc w:val="both"/>
+              <w:rPr>
+                <w:b w:val="0"/>
+                <w:bCs w:val="0"/>
+              </w:rPr>
+            </w:pPr>
+            <w:r>
+              <w:t>Recetas (Plantillas)</w:t>
+            </w:r>
+          </w:p>
+          <w:p>
+            <w:pPr>
+              <w:jc w:val="both"/>
+              <w:rPr>
+                <w:b w:val="0"/>
+                <w:bCs w:val="0"/>
+              </w:rPr>
+            </w:pPr>
+            <w:r>
+              <w:t>Hosting</w:t>
+            </w:r>
+          </w:p>
+          <w:p>
+            <w:pPr>
+              <w:jc w:val="both"/>
+              <w:rPr>
+                <w:b w:val="0"/>
+                <w:bCs w:val="0"/>
+              </w:rPr>
+            </w:pPr>
+            <w:r>
+              <w:t xml:space="preserve">Capacidad </w:t>
+            </w:r>
+            <w:proofErr w:type="gramStart"/>
+            <w:r>
+              <w:t>de las BD</w:t>
+            </w:r>
+            <w:proofErr w:type="gramEnd"/>
+          </w:p>
+          <w:p>
+            <w:pPr>
+              <w:jc w:val="both"/>
+              <w:rPr>
+                <w:b w:val="0"/>
+                <w:bCs w:val="0"/>
+              </w:rPr>
+            </w:pPr>
+            <w:r>
+              <w:t>Factibilidad de las herramientas</w:t>
+            </w:r>
+          </w:p>
+          <w:p>
+            <w:pPr>
+              <w:jc w:val="both"/>
+              <w:rPr>
+                <w:b w:val="0"/>
+                <w:bCs w:val="0"/>
+              </w:rPr>
+            </w:pPr>
+            <w:r>
+              <w:t>Formas de uso de los automatizadores</w:t>
+            </w:r>
+          </w:p>
+          <w:p>
+            <w:pPr>
+              <w:jc w:val="both"/>
+              <w:rPr>
+                <w:b w:val="0"/>
+                <w:bCs w:val="0"/>
+              </w:rPr>
+            </w:pPr>
+            <w:r>
+              <w:t>Ventajas</w:t>
+            </w:r>
+          </w:p>
+          <w:p>
+            <w:pPr>
+              <w:jc w:val="both"/>
+            </w:pPr>
+            <w:r>
+              <w:t>Desventajas</w:t>
             </w:r>
           </w:p>
         </w:tc>
         <w:tc>
           <w:tcPr>
-            <w:tcW w:w="3828" w:type="dxa"/>
+            <w:tcW w:w="5245" w:type="dxa"/>
           </w:tcPr>
           <w:p>
             <w:pPr>
-              <w:cnfStyle w:val="100000000000" w:firstRow="1" w:lastRow="0" w:firstColumn="0" w:lastColumn="0" w:oddVBand="0" w:evenVBand="0" w:oddHBand="0" w:evenHBand="0" w:firstRowFirstColumn="0" w:firstRowLastColumn="0" w:lastRowFirstColumn="0" w:lastRowLastColumn="0"/>
-              <w:rPr>
-                <w:rFonts w:ascii="Arial Narrow" w:hAnsi="Arial Narrow" w:cs="Arial"/>
-                <w:sz w:val="24"/>
-                <w:szCs w:val="24"/>
-              </w:rPr>
-            </w:pPr>
-            <w:r>
-              <w:rPr>
-                <w:rFonts w:ascii="Arial Narrow" w:hAnsi="Arial Narrow" w:cs="Arial"/>
-                <w:sz w:val="24"/>
-                <w:szCs w:val="24"/>
-              </w:rPr>
-              <w:t>Detalle</w:t>
-            </w:r>
-          </w:p>
-        </w:tc>
-      </w:tr>
-      <w:tr>
-        <w:tc>
-          <w:tcPr>
-            <w:cnfStyle w:val="001000000000" w:firstRow="0" w:lastRow="0" w:firstColumn="1" w:lastColumn="0" w:oddVBand="0" w:evenVBand="0" w:oddHBand="0" w:evenHBand="0" w:firstRowFirstColumn="0" w:firstRowLastColumn="0" w:lastRowFirstColumn="0" w:lastRowLastColumn="0"/>
-            <w:tcW w:w="708" w:type="dxa"/>
-          </w:tcPr>
-          <w:p>
-            <w:pPr>
-              <w:rPr>
-                <w:rFonts w:ascii="Arial Narrow" w:hAnsi="Arial Narrow" w:cs="Arial"/>
-                <w:sz w:val="24"/>
-                <w:szCs w:val="24"/>
-              </w:rPr>
-            </w:pPr>
-            <w:r>
-              <w:rPr>
-                <w:rFonts w:ascii="Arial Narrow" w:hAnsi="Arial Narrow" w:cs="Arial"/>
-                <w:sz w:val="24"/>
-                <w:szCs w:val="24"/>
-              </w:rPr>
-              <w:t>1</w:t>
-            </w:r>
-          </w:p>
-        </w:tc>
-        <w:tc>
-          <w:tcPr>
-            <w:tcW w:w="4536" w:type="dxa"/>
-          </w:tcPr>
-          <w:p>
-            <w:pPr>
+              <w:jc w:val="both"/>
               <w:cnfStyle w:val="000000000000" w:firstRow="0" w:lastRow="0" w:firstColumn="0" w:lastColumn="0" w:oddVBand="0" w:evenVBand="0" w:oddHBand="0" w:evenHBand="0" w:firstRowFirstColumn="0" w:firstRowLastColumn="0" w:lastRowFirstColumn="0" w:lastRowLastColumn="0"/>
-            </w:pPr>
-            <w:r>
-              <w:t xml:space="preserve">Automatizador </w:t>
-            </w:r>
-          </w:p>
-        </w:tc>
-        <w:tc>
-          <w:tcPr>
-            <w:tcW w:w="3828" w:type="dxa"/>
-            <w:vMerge w:val="restart"/>
-          </w:tcPr>
-          <w:p>
-            <w:pPr>
+              <w:rPr>
+                <w:rFonts w:ascii="Arial" w:hAnsi="Arial" w:cs="Arial"/>
+                <w:sz w:val="20"/>
+                <w:szCs w:val="24"/>
+              </w:rPr>
+            </w:pPr>
+            <w:r>
+              <w:rPr>
+                <w:rFonts w:ascii="Arial" w:hAnsi="Arial" w:cs="Arial"/>
+                <w:sz w:val="20"/>
+                <w:szCs w:val="24"/>
+              </w:rPr>
+              <w:t xml:space="preserve">Se llego a la conclusión que se utilizara el automatizador </w:t>
+            </w:r>
+            <w:r>
+              <w:rPr>
+                <w:rFonts w:ascii="Arial" w:hAnsi="Arial" w:cs="Arial"/>
+                <w:sz w:val="20"/>
+                <w:szCs w:val="24"/>
+              </w:rPr>
+              <w:t>“</w:t>
+            </w:r>
+            <w:r>
+              <w:rPr>
+                <w:rFonts w:ascii="Arial" w:hAnsi="Arial" w:cs="Arial"/>
+                <w:i/>
+                <w:sz w:val="20"/>
+                <w:szCs w:val="24"/>
+              </w:rPr>
+              <w:t>IFTTT”</w:t>
+            </w:r>
+            <w:r>
+              <w:rPr>
+                <w:rFonts w:ascii="Arial" w:hAnsi="Arial" w:cs="Arial"/>
+                <w:sz w:val="20"/>
+                <w:szCs w:val="24"/>
+              </w:rPr>
+              <w:t>, con la herramienta “</w:t>
+            </w:r>
+            <w:r>
+              <w:rPr>
+                <w:rFonts w:ascii="Arial" w:hAnsi="Arial" w:cs="Arial"/>
+                <w:i/>
+                <w:sz w:val="20"/>
+                <w:szCs w:val="24"/>
+              </w:rPr>
+              <w:t>Itegrations</w:t>
+            </w:r>
+            <w:r>
+              <w:rPr>
+                <w:rFonts w:ascii="Arial" w:hAnsi="Arial" w:cs="Arial"/>
+                <w:sz w:val="20"/>
+                <w:szCs w:val="24"/>
+              </w:rPr>
+              <w:t xml:space="preserve">” </w:t>
+            </w:r>
+            <w:r>
+              <w:rPr>
+                <w:rFonts w:ascii="Arial" w:hAnsi="Arial" w:cs="Arial"/>
+                <w:i/>
+                <w:sz w:val="20"/>
+                <w:szCs w:val="24"/>
+              </w:rPr>
+              <w:t>se</w:t>
+            </w:r>
+            <w:r>
+              <w:rPr>
+                <w:rFonts w:ascii="Arial" w:hAnsi="Arial" w:cs="Arial"/>
+                <w:sz w:val="20"/>
+                <w:szCs w:val="24"/>
+              </w:rPr>
+              <w:t xml:space="preserve"> liga con una receta del </w:t>
+            </w:r>
+            <w:r>
+              <w:rPr>
+                <w:rFonts w:ascii="Arial" w:hAnsi="Arial" w:cs="Arial"/>
+                <w:sz w:val="20"/>
+                <w:szCs w:val="24"/>
+              </w:rPr>
+              <w:t>“</w:t>
+            </w:r>
+            <w:r>
+              <w:rPr>
+                <w:rFonts w:ascii="Arial" w:hAnsi="Arial" w:cs="Arial"/>
+                <w:i/>
+                <w:sz w:val="20"/>
+                <w:szCs w:val="24"/>
+              </w:rPr>
+              <w:t>IFTTT</w:t>
+            </w:r>
+            <w:r>
+              <w:rPr>
+                <w:rFonts w:ascii="Arial" w:hAnsi="Arial" w:cs="Arial"/>
+                <w:i/>
+                <w:sz w:val="20"/>
+                <w:szCs w:val="24"/>
+              </w:rPr>
+              <w:t>”</w:t>
+            </w:r>
+            <w:r>
+              <w:rPr>
+                <w:rFonts w:ascii="Arial" w:hAnsi="Arial" w:cs="Arial"/>
+                <w:i/>
+                <w:sz w:val="20"/>
+                <w:szCs w:val="24"/>
+              </w:rPr>
+              <w:t xml:space="preserve"> </w:t>
+            </w:r>
+            <w:r>
+              <w:rPr>
+                <w:rFonts w:ascii="Arial" w:hAnsi="Arial" w:cs="Arial"/>
+                <w:sz w:val="20"/>
+                <w:szCs w:val="24"/>
+              </w:rPr>
+              <w:t xml:space="preserve">y a su vez a un BD </w:t>
+            </w:r>
+            <w:r>
+              <w:rPr>
+                <w:rFonts w:ascii="Arial" w:hAnsi="Arial" w:cs="Arial"/>
+                <w:sz w:val="20"/>
+                <w:szCs w:val="24"/>
+              </w:rPr>
+              <w:t>MySQL en línea.</w:t>
+            </w:r>
+          </w:p>
+          <w:p>
+            <w:pPr>
+              <w:jc w:val="both"/>
               <w:cnfStyle w:val="000000000000" w:firstRow="0" w:lastRow="0" w:firstColumn="0" w:lastColumn="0" w:oddVBand="0" w:evenVBand="0" w:oddHBand="0" w:evenHBand="0" w:firstRowFirstColumn="0" w:firstRowLastColumn="0" w:lastRowFirstColumn="0" w:lastRowLastColumn="0"/>
               <w:rPr>
                 <w:rFonts w:ascii="Arial" w:hAnsi="Arial" w:cs="Arial"/>
@@ -991,155 +1183,10 @@
                 <w:szCs w:val="24"/>
               </w:rPr>
             </w:pPr>
-            <w:r>
-              <w:rPr>
-                <w:rFonts w:ascii="Arial" w:hAnsi="Arial" w:cs="Arial"/>
-                <w:sz w:val="20"/>
-                <w:szCs w:val="24"/>
-              </w:rPr>
-              <w:t xml:space="preserve">Se llego a la conclusión que se utilizara el automatizador </w:t>
-            </w:r>
-            <w:r>
-              <w:rPr>
-                <w:rFonts w:ascii="Arial" w:hAnsi="Arial" w:cs="Arial"/>
-                <w:sz w:val="20"/>
-                <w:szCs w:val="24"/>
-              </w:rPr>
-              <w:t>“</w:t>
-            </w:r>
-            <w:r>
-              <w:rPr>
-                <w:rFonts w:ascii="Arial" w:hAnsi="Arial" w:cs="Arial"/>
-                <w:i/>
-                <w:sz w:val="20"/>
-                <w:szCs w:val="24"/>
-              </w:rPr>
-              <w:t>I</w:t>
-            </w:r>
-            <w:r>
-              <w:rPr>
-                <w:rFonts w:ascii="Arial" w:hAnsi="Arial" w:cs="Arial"/>
-                <w:i/>
-                <w:sz w:val="20"/>
-                <w:szCs w:val="24"/>
-              </w:rPr>
-              <w:t>FTTT</w:t>
-            </w:r>
-            <w:r>
-              <w:rPr>
-                <w:rFonts w:ascii="Arial" w:hAnsi="Arial" w:cs="Arial"/>
-                <w:i/>
-                <w:sz w:val="20"/>
-                <w:szCs w:val="24"/>
-              </w:rPr>
-              <w:t>”</w:t>
-            </w:r>
-            <w:r>
-              <w:rPr>
-                <w:rFonts w:ascii="Arial" w:hAnsi="Arial" w:cs="Arial"/>
-                <w:sz w:val="20"/>
-                <w:szCs w:val="24"/>
-              </w:rPr>
-              <w:t>, con la herramienta “</w:t>
-            </w:r>
-            <w:r>
-              <w:rPr>
-                <w:rFonts w:ascii="Arial" w:hAnsi="Arial" w:cs="Arial"/>
-                <w:i/>
-                <w:sz w:val="20"/>
-                <w:szCs w:val="24"/>
-              </w:rPr>
-              <w:t>Itegrations</w:t>
-            </w:r>
-            <w:r>
-              <w:rPr>
-                <w:rFonts w:ascii="Arial" w:hAnsi="Arial" w:cs="Arial"/>
-                <w:sz w:val="20"/>
-                <w:szCs w:val="24"/>
-              </w:rPr>
-              <w:t xml:space="preserve">” </w:t>
-            </w:r>
-            <w:r>
-              <w:rPr>
-                <w:rFonts w:ascii="Arial" w:hAnsi="Arial" w:cs="Arial"/>
-                <w:i/>
-                <w:sz w:val="20"/>
-                <w:szCs w:val="24"/>
-              </w:rPr>
-              <w:t>se</w:t>
-            </w:r>
-            <w:r>
-              <w:rPr>
-                <w:rFonts w:ascii="Arial" w:hAnsi="Arial" w:cs="Arial"/>
-                <w:sz w:val="20"/>
-                <w:szCs w:val="24"/>
-              </w:rPr>
-              <w:t xml:space="preserve"> liga con una receta del </w:t>
-            </w:r>
-            <w:r>
-              <w:rPr>
-                <w:rFonts w:ascii="Arial" w:hAnsi="Arial" w:cs="Arial"/>
-                <w:sz w:val="20"/>
-                <w:szCs w:val="24"/>
-              </w:rPr>
-              <w:t>“</w:t>
-            </w:r>
-            <w:r>
-              <w:rPr>
-                <w:rFonts w:ascii="Arial" w:hAnsi="Arial" w:cs="Arial"/>
-                <w:i/>
-                <w:sz w:val="20"/>
-                <w:szCs w:val="24"/>
-              </w:rPr>
-              <w:t>IFTTT</w:t>
-            </w:r>
-            <w:r>
-              <w:rPr>
-                <w:rFonts w:ascii="Arial" w:hAnsi="Arial" w:cs="Arial"/>
-                <w:i/>
-                <w:sz w:val="20"/>
-                <w:szCs w:val="24"/>
-              </w:rPr>
-              <w:t>”</w:t>
-            </w:r>
-            <w:r>
-              <w:rPr>
-                <w:rFonts w:ascii="Arial" w:hAnsi="Arial" w:cs="Arial"/>
-                <w:i/>
-                <w:sz w:val="20"/>
-                <w:szCs w:val="24"/>
-              </w:rPr>
-              <w:t xml:space="preserve"> </w:t>
-            </w:r>
-            <w:r>
-              <w:rPr>
-                <w:rFonts w:ascii="Arial" w:hAnsi="Arial" w:cs="Arial"/>
-                <w:sz w:val="20"/>
-                <w:szCs w:val="24"/>
-              </w:rPr>
-              <w:t xml:space="preserve">y a su vez a un BD </w:t>
-            </w:r>
-            <w:r>
-              <w:rPr>
-                <w:rFonts w:ascii="Arial" w:hAnsi="Arial" w:cs="Arial"/>
-                <w:sz w:val="20"/>
-                <w:szCs w:val="24"/>
-              </w:rPr>
-              <w:t>MySQL en línea.</w:t>
-            </w:r>
-          </w:p>
-          <w:p>
-            <w:pPr>
-              <w:cnfStyle w:val="000000000000" w:firstRow="0" w:lastRow="0" w:firstColumn="0" w:lastColumn="0" w:oddVBand="0" w:evenVBand="0" w:oddHBand="0" w:evenHBand="0" w:firstRowFirstColumn="0" w:firstRowLastColumn="0" w:lastRowFirstColumn="0" w:lastRowLastColumn="0"/>
-              <w:rPr>
-                <w:rFonts w:ascii="Arial" w:hAnsi="Arial" w:cs="Arial"/>
-                <w:sz w:val="20"/>
-                <w:szCs w:val="24"/>
-              </w:rPr>
-            </w:pPr>
-          </w:p>
-          <w:p>
-            <w:pPr>
+          </w:p>
+          <w:p>
+            <w:pPr>
+              <w:jc w:val="both"/>
               <w:cnfStyle w:val="000000000000" w:firstRow="0" w:lastRow="0" w:firstColumn="0" w:lastColumn="0" w:oddVBand="0" w:evenVBand="0" w:oddHBand="0" w:evenHBand="0" w:firstRowFirstColumn="0" w:firstRowLastColumn="0" w:lastRowFirstColumn="0" w:lastRowLastColumn="0"/>
               <w:rPr>
                 <w:rFonts w:ascii="Arial" w:hAnsi="Arial" w:cs="Arial"/>
@@ -1163,6 +1210,7 @@
                 <w:ilvl w:val="0"/>
                 <w:numId w:val="11"/>
               </w:numPr>
+              <w:jc w:val="both"/>
               <w:cnfStyle w:val="000000000000" w:firstRow="0" w:lastRow="0" w:firstColumn="0" w:lastColumn="0" w:oddVBand="0" w:evenVBand="0" w:oddHBand="0" w:evenHBand="0" w:firstRowFirstColumn="0" w:firstRowLastColumn="0" w:lastRowFirstColumn="0" w:lastRowLastColumn="0"/>
               <w:rPr>
                 <w:rFonts w:ascii="Arial" w:hAnsi="Arial" w:cs="Arial"/>
@@ -1186,6 +1234,7 @@
                 <w:ilvl w:val="0"/>
                 <w:numId w:val="11"/>
               </w:numPr>
+              <w:jc w:val="both"/>
               <w:cnfStyle w:val="000000000000" w:firstRow="0" w:lastRow="0" w:firstColumn="0" w:lastColumn="0" w:oddVBand="0" w:evenVBand="0" w:oddHBand="0" w:evenHBand="0" w:firstRowFirstColumn="0" w:firstRowLastColumn="0" w:lastRowFirstColumn="0" w:lastRowLastColumn="0"/>
               <w:rPr>
                 <w:rFonts w:ascii="Arial" w:hAnsi="Arial" w:cs="Arial"/>
@@ -1209,6 +1258,7 @@
                 <w:ilvl w:val="0"/>
                 <w:numId w:val="11"/>
               </w:numPr>
+              <w:jc w:val="both"/>
               <w:cnfStyle w:val="000000000000" w:firstRow="0" w:lastRow="0" w:firstColumn="0" w:lastColumn="0" w:oddVBand="0" w:evenVBand="0" w:oddHBand="0" w:evenHBand="0" w:firstRowFirstColumn="0" w:firstRowLastColumn="0" w:lastRowFirstColumn="0" w:lastRowLastColumn="0"/>
               <w:rPr>
                 <w:rFonts w:ascii="Arial" w:hAnsi="Arial" w:cs="Arial"/>
@@ -1222,31 +1272,7 @@
                 <w:sz w:val="20"/>
                 <w:szCs w:val="24"/>
               </w:rPr>
-              <w:t xml:space="preserve">2 </w:t>
-            </w:r>
-            <w:r>
-              <w:rPr>
-                <w:rFonts w:ascii="Arial" w:hAnsi="Arial" w:cs="Arial"/>
-                <w:sz w:val="20"/>
-                <w:szCs w:val="24"/>
-              </w:rPr>
-              <w:t>b</w:t>
-            </w:r>
-            <w:r>
-              <w:rPr>
-                <w:rFonts w:ascii="Arial" w:hAnsi="Arial" w:cs="Arial"/>
-                <w:sz w:val="20"/>
-                <w:szCs w:val="24"/>
-              </w:rPr>
-              <w:t xml:space="preserve">ases de datos de </w:t>
-            </w:r>
-            <w:r>
-              <w:rPr>
-                <w:rFonts w:ascii="Arial" w:hAnsi="Arial" w:cs="Arial"/>
-                <w:sz w:val="20"/>
-                <w:szCs w:val="24"/>
-              </w:rPr>
-              <w:t>MySQL</w:t>
+              <w:t>2 bases de datos de MySQL</w:t>
             </w:r>
           </w:p>
           <w:p>
@@ -1256,6 +1282,7 @@
                 <w:ilvl w:val="0"/>
                 <w:numId w:val="11"/>
               </w:numPr>
+              <w:jc w:val="both"/>
               <w:cnfStyle w:val="000000000000" w:firstRow="0" w:lastRow="0" w:firstColumn="0" w:lastColumn="0" w:oddVBand="0" w:evenVBand="0" w:oddHBand="0" w:evenHBand="0" w:firstRowFirstColumn="0" w:firstRowLastColumn="0" w:lastRowFirstColumn="0" w:lastRowLastColumn="0"/>
               <w:rPr>
                 <w:rFonts w:ascii="Arial" w:hAnsi="Arial" w:cs="Arial"/>
@@ -1269,23 +1296,7 @@
                 <w:sz w:val="20"/>
                 <w:szCs w:val="24"/>
               </w:rPr>
-              <w:t xml:space="preserve">5 </w:t>
-            </w:r>
-            <w:r>
-              <w:rPr>
-                <w:rFonts w:ascii="Arial" w:hAnsi="Arial" w:cs="Arial"/>
-                <w:sz w:val="20"/>
-                <w:szCs w:val="24"/>
-              </w:rPr>
-              <w:t>redireccionados</w:t>
-            </w:r>
-            <w:r>
-              <w:rPr>
-                <w:rFonts w:ascii="Arial" w:hAnsi="Arial" w:cs="Arial"/>
-                <w:sz w:val="20"/>
-                <w:szCs w:val="24"/>
-              </w:rPr>
-              <w:t xml:space="preserve"> de correo</w:t>
+              <w:t>5 redireccionados de correo</w:t>
             </w:r>
           </w:p>
           <w:p>
@@ -1295,6 +1306,7 @@
                 <w:ilvl w:val="0"/>
                 <w:numId w:val="11"/>
               </w:numPr>
+              <w:jc w:val="both"/>
               <w:cnfStyle w:val="000000000000" w:firstRow="0" w:lastRow="0" w:firstColumn="0" w:lastColumn="0" w:oddVBand="0" w:evenVBand="0" w:oddHBand="0" w:evenHBand="0" w:firstRowFirstColumn="0" w:firstRowLastColumn="0" w:lastRowFirstColumn="0" w:lastRowLastColumn="0"/>
               <w:rPr>
                 <w:rFonts w:ascii="Arial" w:hAnsi="Arial" w:cs="Arial"/>
@@ -1313,6 +1325,7 @@
           </w:p>
           <w:p>
             <w:pPr>
+              <w:jc w:val="both"/>
               <w:cnfStyle w:val="000000000000" w:firstRow="0" w:lastRow="0" w:firstColumn="0" w:lastColumn="0" w:oddVBand="0" w:evenVBand="0" w:oddHBand="0" w:evenHBand="0" w:firstRowFirstColumn="0" w:firstRowLastColumn="0" w:lastRowFirstColumn="0" w:lastRowLastColumn="0"/>
               <w:rPr>
                 <w:rFonts w:ascii="Arial" w:hAnsi="Arial" w:cs="Arial"/>
@@ -1323,6 +1336,7 @@
           </w:p>
           <w:p>
             <w:pPr>
+              <w:jc w:val="both"/>
               <w:cnfStyle w:val="000000000000" w:firstRow="0" w:lastRow="0" w:firstColumn="0" w:lastColumn="0" w:oddVBand="0" w:evenVBand="0" w:oddHBand="0" w:evenHBand="0" w:firstRowFirstColumn="0" w:firstRowLastColumn="0" w:lastRowFirstColumn="0" w:lastRowLastColumn="0"/>
               <w:rPr>
                 <w:rFonts w:ascii="Arial" w:hAnsi="Arial" w:cs="Arial"/>
@@ -1338,374 +1352,6 @@
               </w:rPr>
               <w:t>Se utilizará al automatizador IFTTT ya que es gratuito y se pueden crear o modificar o personalizar desde cero.</w:t>
             </w:r>
-          </w:p>
-        </w:tc>
-      </w:tr>
-      <w:tr>
-        <w:tc>
-          <w:tcPr>
-            <w:cnfStyle w:val="001000000000" w:firstRow="0" w:lastRow="0" w:firstColumn="1" w:lastColumn="0" w:oddVBand="0" w:evenVBand="0" w:oddHBand="0" w:evenHBand="0" w:firstRowFirstColumn="0" w:firstRowLastColumn="0" w:lastRowFirstColumn="0" w:lastRowLastColumn="0"/>
-            <w:tcW w:w="708" w:type="dxa"/>
-          </w:tcPr>
-          <w:p>
-            <w:pPr>
-              <w:rPr>
-                <w:rFonts w:ascii="Arial Narrow" w:hAnsi="Arial Narrow" w:cs="Arial"/>
-                <w:sz w:val="24"/>
-                <w:szCs w:val="24"/>
-              </w:rPr>
-            </w:pPr>
-          </w:p>
-        </w:tc>
-        <w:tc>
-          <w:tcPr>
-            <w:tcW w:w="4536" w:type="dxa"/>
-          </w:tcPr>
-          <w:p>
-            <w:pPr>
-              <w:cnfStyle w:val="000000000000" w:firstRow="0" w:lastRow="0" w:firstColumn="0" w:lastColumn="0" w:oddVBand="0" w:evenVBand="0" w:oddHBand="0" w:evenHBand="0" w:firstRowFirstColumn="0" w:firstRowLastColumn="0" w:lastRowFirstColumn="0" w:lastRowLastColumn="0"/>
-            </w:pPr>
-            <w:r>
-              <w:t>BD</w:t>
-            </w:r>
-          </w:p>
-        </w:tc>
-        <w:tc>
-          <w:tcPr>
-            <w:tcW w:w="3828" w:type="dxa"/>
-            <w:vMerge/>
-          </w:tcPr>
-          <w:p>
-            <w:pPr>
-              <w:cnfStyle w:val="000000000000" w:firstRow="0" w:lastRow="0" w:firstColumn="0" w:lastColumn="0" w:oddVBand="0" w:evenVBand="0" w:oddHBand="0" w:evenHBand="0" w:firstRowFirstColumn="0" w:firstRowLastColumn="0" w:lastRowFirstColumn="0" w:lastRowLastColumn="0"/>
-              <w:rPr>
-                <w:rFonts w:ascii="Arial" w:hAnsi="Arial" w:cs="Arial"/>
-                <w:sz w:val="20"/>
-                <w:szCs w:val="24"/>
-              </w:rPr>
-            </w:pPr>
-          </w:p>
-        </w:tc>
-      </w:tr>
-      <w:tr>
-        <w:tc>
-          <w:tcPr>
-            <w:cnfStyle w:val="001000000000" w:firstRow="0" w:lastRow="0" w:firstColumn="1" w:lastColumn="0" w:oddVBand="0" w:evenVBand="0" w:oddHBand="0" w:evenHBand="0" w:firstRowFirstColumn="0" w:firstRowLastColumn="0" w:lastRowFirstColumn="0" w:lastRowLastColumn="0"/>
-            <w:tcW w:w="708" w:type="dxa"/>
-          </w:tcPr>
-          <w:p>
-            <w:pPr>
-              <w:rPr>
-                <w:rFonts w:ascii="Arial Narrow" w:hAnsi="Arial Narrow" w:cs="Arial"/>
-                <w:sz w:val="24"/>
-                <w:szCs w:val="24"/>
-              </w:rPr>
-            </w:pPr>
-          </w:p>
-        </w:tc>
-        <w:tc>
-          <w:tcPr>
-            <w:tcW w:w="4536" w:type="dxa"/>
-          </w:tcPr>
-          <w:p>
-            <w:pPr>
-              <w:cnfStyle w:val="000000000000" w:firstRow="0" w:lastRow="0" w:firstColumn="0" w:lastColumn="0" w:oddVBand="0" w:evenVBand="0" w:oddHBand="0" w:evenHBand="0" w:firstRowFirstColumn="0" w:firstRowLastColumn="0" w:lastRowFirstColumn="0" w:lastRowLastColumn="0"/>
-            </w:pPr>
-            <w:r>
-              <w:t>Recetas (Plantillas)</w:t>
-            </w:r>
-          </w:p>
-        </w:tc>
-        <w:tc>
-          <w:tcPr>
-            <w:tcW w:w="3828" w:type="dxa"/>
-            <w:vMerge/>
-          </w:tcPr>
-          <w:p>
-            <w:pPr>
-              <w:cnfStyle w:val="000000000000" w:firstRow="0" w:lastRow="0" w:firstColumn="0" w:lastColumn="0" w:oddVBand="0" w:evenVBand="0" w:oddHBand="0" w:evenHBand="0" w:firstRowFirstColumn="0" w:firstRowLastColumn="0" w:lastRowFirstColumn="0" w:lastRowLastColumn="0"/>
-              <w:rPr>
-                <w:rFonts w:ascii="Arial" w:hAnsi="Arial" w:cs="Arial"/>
-                <w:sz w:val="20"/>
-                <w:szCs w:val="24"/>
-              </w:rPr>
-            </w:pPr>
-          </w:p>
-        </w:tc>
-      </w:tr>
-      <w:tr>
-        <w:tc>
-          <w:tcPr>
-            <w:cnfStyle w:val="001000000000" w:firstRow="0" w:lastRow="0" w:firstColumn="1" w:lastColumn="0" w:oddVBand="0" w:evenVBand="0" w:oddHBand="0" w:evenHBand="0" w:firstRowFirstColumn="0" w:firstRowLastColumn="0" w:lastRowFirstColumn="0" w:lastRowLastColumn="0"/>
-            <w:tcW w:w="708" w:type="dxa"/>
-          </w:tcPr>
-          <w:p>
-            <w:pPr>
-              <w:rPr>
-                <w:rFonts w:ascii="Arial Narrow" w:hAnsi="Arial Narrow" w:cs="Arial"/>
-                <w:sz w:val="24"/>
-                <w:szCs w:val="24"/>
-              </w:rPr>
-            </w:pPr>
-          </w:p>
-        </w:tc>
-        <w:tc>
-          <w:tcPr>
-            <w:tcW w:w="4536" w:type="dxa"/>
-          </w:tcPr>
-          <w:p>
-            <w:pPr>
-              <w:cnfStyle w:val="000000000000" w:firstRow="0" w:lastRow="0" w:firstColumn="0" w:lastColumn="0" w:oddVBand="0" w:evenVBand="0" w:oddHBand="0" w:evenHBand="0" w:firstRowFirstColumn="0" w:firstRowLastColumn="0" w:lastRowFirstColumn="0" w:lastRowLastColumn="0"/>
-            </w:pPr>
-            <w:r>
-              <w:t>Hosting</w:t>
-            </w:r>
-          </w:p>
-        </w:tc>
-        <w:tc>
-          <w:tcPr>
-            <w:tcW w:w="3828" w:type="dxa"/>
-            <w:vMerge/>
-          </w:tcPr>
-          <w:p>
-            <w:pPr>
-              <w:cnfStyle w:val="000000000000" w:firstRow="0" w:lastRow="0" w:firstColumn="0" w:lastColumn="0" w:oddVBand="0" w:evenVBand="0" w:oddHBand="0" w:evenHBand="0" w:firstRowFirstColumn="0" w:firstRowLastColumn="0" w:lastRowFirstColumn="0" w:lastRowLastColumn="0"/>
-              <w:rPr>
-                <w:rFonts w:ascii="Arial" w:hAnsi="Arial" w:cs="Arial"/>
-                <w:sz w:val="20"/>
-                <w:szCs w:val="24"/>
-              </w:rPr>
-            </w:pPr>
-          </w:p>
-        </w:tc>
-      </w:tr>
-      <w:tr>
-        <w:tc>
-          <w:tcPr>
-            <w:cnfStyle w:val="001000000000" w:firstRow="0" w:lastRow="0" w:firstColumn="1" w:lastColumn="0" w:oddVBand="0" w:evenVBand="0" w:oddHBand="0" w:evenHBand="0" w:firstRowFirstColumn="0" w:firstRowLastColumn="0" w:lastRowFirstColumn="0" w:lastRowLastColumn="0"/>
-            <w:tcW w:w="708" w:type="dxa"/>
-          </w:tcPr>
-          <w:p>
-            <w:pPr>
-              <w:rPr>
-                <w:rFonts w:ascii="Arial Narrow" w:hAnsi="Arial Narrow" w:cs="Arial"/>
-                <w:sz w:val="24"/>
-                <w:szCs w:val="24"/>
-              </w:rPr>
-            </w:pPr>
-          </w:p>
-        </w:tc>
-        <w:tc>
-          <w:tcPr>
-            <w:tcW w:w="4536" w:type="dxa"/>
-          </w:tcPr>
-          <w:p>
-            <w:pPr>
-              <w:cnfStyle w:val="000000000000" w:firstRow="0" w:lastRow="0" w:firstColumn="0" w:lastColumn="0" w:oddVBand="0" w:evenVBand="0" w:oddHBand="0" w:evenHBand="0" w:firstRowFirstColumn="0" w:firstRowLastColumn="0" w:lastRowFirstColumn="0" w:lastRowLastColumn="0"/>
-            </w:pPr>
-            <w:r>
-              <w:t>Capacidad de las BD</w:t>
-            </w:r>
-          </w:p>
-        </w:tc>
-        <w:tc>
-          <w:tcPr>
-            <w:tcW w:w="3828" w:type="dxa"/>
-            <w:vMerge/>
-          </w:tcPr>
-          <w:p>
-            <w:pPr>
-              <w:cnfStyle w:val="000000000000" w:firstRow="0" w:lastRow="0" w:firstColumn="0" w:lastColumn="0" w:oddVBand="0" w:evenVBand="0" w:oddHBand="0" w:evenHBand="0" w:firstRowFirstColumn="0" w:firstRowLastColumn="0" w:lastRowFirstColumn="0" w:lastRowLastColumn="0"/>
-              <w:rPr>
-                <w:rFonts w:ascii="Arial" w:hAnsi="Arial" w:cs="Arial"/>
-                <w:sz w:val="20"/>
-                <w:szCs w:val="24"/>
-              </w:rPr>
-            </w:pPr>
-          </w:p>
-        </w:tc>
-      </w:tr>
-      <w:tr>
-        <w:tc>
-          <w:tcPr>
-            <w:cnfStyle w:val="001000000000" w:firstRow="0" w:lastRow="0" w:firstColumn="1" w:lastColumn="0" w:oddVBand="0" w:evenVBand="0" w:oddHBand="0" w:evenHBand="0" w:firstRowFirstColumn="0" w:firstRowLastColumn="0" w:lastRowFirstColumn="0" w:lastRowLastColumn="0"/>
-            <w:tcW w:w="708" w:type="dxa"/>
-          </w:tcPr>
-          <w:p>
-            <w:pPr>
-              <w:rPr>
-                <w:rFonts w:ascii="Arial Narrow" w:hAnsi="Arial Narrow" w:cs="Arial"/>
-                <w:sz w:val="24"/>
-                <w:szCs w:val="24"/>
-              </w:rPr>
-            </w:pPr>
-          </w:p>
-        </w:tc>
-        <w:tc>
-          <w:tcPr>
-            <w:tcW w:w="4536" w:type="dxa"/>
-          </w:tcPr>
-          <w:p>
-            <w:pPr>
-              <w:cnfStyle w:val="000000000000" w:firstRow="0" w:lastRow="0" w:firstColumn="0" w:lastColumn="0" w:oddVBand="0" w:evenVBand="0" w:oddHBand="0" w:evenHBand="0" w:firstRowFirstColumn="0" w:firstRowLastColumn="0" w:lastRowFirstColumn="0" w:lastRowLastColumn="0"/>
-            </w:pPr>
-            <w:r>
-              <w:t>Factibilidad de las herramientas</w:t>
-            </w:r>
-          </w:p>
-        </w:tc>
-        <w:tc>
-          <w:tcPr>
-            <w:tcW w:w="3828" w:type="dxa"/>
-            <w:vMerge/>
-          </w:tcPr>
-          <w:p>
-            <w:pPr>
-              <w:cnfStyle w:val="000000000000" w:firstRow="0" w:lastRow="0" w:firstColumn="0" w:lastColumn="0" w:oddVBand="0" w:evenVBand="0" w:oddHBand="0" w:evenHBand="0" w:firstRowFirstColumn="0" w:firstRowLastColumn="0" w:lastRowFirstColumn="0" w:lastRowLastColumn="0"/>
-              <w:rPr>
-                <w:rFonts w:ascii="Arial" w:hAnsi="Arial" w:cs="Arial"/>
-                <w:sz w:val="20"/>
-                <w:szCs w:val="24"/>
-              </w:rPr>
-            </w:pPr>
-          </w:p>
-        </w:tc>
-      </w:tr>
-      <w:tr>
-        <w:tc>
-          <w:tcPr>
-            <w:cnfStyle w:val="001000000000" w:firstRow="0" w:lastRow="0" w:firstColumn="1" w:lastColumn="0" w:oddVBand="0" w:evenVBand="0" w:oddHBand="0" w:evenHBand="0" w:firstRowFirstColumn="0" w:firstRowLastColumn="0" w:lastRowFirstColumn="0" w:lastRowLastColumn="0"/>
-            <w:tcW w:w="708" w:type="dxa"/>
-          </w:tcPr>
-          <w:p>
-            <w:pPr>
-              <w:rPr>
-                <w:rFonts w:ascii="Arial Narrow" w:hAnsi="Arial Narrow" w:cs="Arial"/>
-                <w:sz w:val="24"/>
-                <w:szCs w:val="24"/>
-              </w:rPr>
-            </w:pPr>
-          </w:p>
-        </w:tc>
-        <w:tc>
-          <w:tcPr>
-            <w:tcW w:w="4536" w:type="dxa"/>
-          </w:tcPr>
-          <w:p>
-            <w:pPr>
-              <w:cnfStyle w:val="000000000000" w:firstRow="0" w:lastRow="0" w:firstColumn="0" w:lastColumn="0" w:oddVBand="0" w:evenVBand="0" w:oddHBand="0" w:evenHBand="0" w:firstRowFirstColumn="0" w:firstRowLastColumn="0" w:lastRowFirstColumn="0" w:lastRowLastColumn="0"/>
-            </w:pPr>
-            <w:r>
-              <w:t>Formas de uso de los automatizadores</w:t>
-            </w:r>
-          </w:p>
-        </w:tc>
-        <w:tc>
-          <w:tcPr>
-            <w:tcW w:w="3828" w:type="dxa"/>
-            <w:vMerge/>
-          </w:tcPr>
-          <w:p>
-            <w:pPr>
-              <w:cnfStyle w:val="000000000000" w:firstRow="0" w:lastRow="0" w:firstColumn="0" w:lastColumn="0" w:oddVBand="0" w:evenVBand="0" w:oddHBand="0" w:evenHBand="0" w:firstRowFirstColumn="0" w:firstRowLastColumn="0" w:lastRowFirstColumn="0" w:lastRowLastColumn="0"/>
-              <w:rPr>
-                <w:rFonts w:ascii="Arial" w:hAnsi="Arial" w:cs="Arial"/>
-                <w:sz w:val="20"/>
-                <w:szCs w:val="24"/>
-              </w:rPr>
-            </w:pPr>
-          </w:p>
-        </w:tc>
-      </w:tr>
-      <w:tr>
-        <w:tc>
-          <w:tcPr>
-            <w:cnfStyle w:val="001000000000" w:firstRow="0" w:lastRow="0" w:firstColumn="1" w:lastColumn="0" w:oddVBand="0" w:evenVBand="0" w:oddHBand="0" w:evenHBand="0" w:firstRowFirstColumn="0" w:firstRowLastColumn="0" w:lastRowFirstColumn="0" w:lastRowLastColumn="0"/>
-            <w:tcW w:w="708" w:type="dxa"/>
-          </w:tcPr>
-          <w:p>
-            <w:pPr>
-              <w:rPr>
-                <w:rFonts w:ascii="Arial Narrow" w:hAnsi="Arial Narrow" w:cs="Arial"/>
-                <w:sz w:val="24"/>
-                <w:szCs w:val="24"/>
-              </w:rPr>
-            </w:pPr>
-          </w:p>
-        </w:tc>
-        <w:tc>
-          <w:tcPr>
-            <w:tcW w:w="4536" w:type="dxa"/>
-          </w:tcPr>
-          <w:p>
-            <w:pPr>
-              <w:cnfStyle w:val="000000000000" w:firstRow="0" w:lastRow="0" w:firstColumn="0" w:lastColumn="0" w:oddVBand="0" w:evenVBand="0" w:oddHBand="0" w:evenHBand="0" w:firstRowFirstColumn="0" w:firstRowLastColumn="0" w:lastRowFirstColumn="0" w:lastRowLastColumn="0"/>
-            </w:pPr>
-            <w:r>
-              <w:t>Ventajas</w:t>
-            </w:r>
-          </w:p>
-        </w:tc>
-        <w:tc>
-          <w:tcPr>
-            <w:tcW w:w="3828" w:type="dxa"/>
-            <w:vMerge/>
-          </w:tcPr>
-          <w:p>
-            <w:pPr>
-              <w:cnfStyle w:val="000000000000" w:firstRow="0" w:lastRow="0" w:firstColumn="0" w:lastColumn="0" w:oddVBand="0" w:evenVBand="0" w:oddHBand="0" w:evenHBand="0" w:firstRowFirstColumn="0" w:firstRowLastColumn="0" w:lastRowFirstColumn="0" w:lastRowLastColumn="0"/>
-              <w:rPr>
-                <w:rFonts w:ascii="Arial" w:hAnsi="Arial" w:cs="Arial"/>
-                <w:sz w:val="20"/>
-                <w:szCs w:val="24"/>
-              </w:rPr>
-            </w:pPr>
-          </w:p>
-        </w:tc>
-      </w:tr>
-      <w:tr>
-        <w:tc>
-          <w:tcPr>
-            <w:cnfStyle w:val="001000000000" w:firstRow="0" w:lastRow="0" w:firstColumn="1" w:lastColumn="0" w:oddVBand="0" w:evenVBand="0" w:oddHBand="0" w:evenHBand="0" w:firstRowFirstColumn="0" w:firstRowLastColumn="0" w:lastRowFirstColumn="0" w:lastRowLastColumn="0"/>
-            <w:tcW w:w="708" w:type="dxa"/>
-          </w:tcPr>
-          <w:p>
-            <w:pPr>
-              <w:rPr>
-                <w:rFonts w:ascii="Arial Narrow" w:hAnsi="Arial Narrow" w:cs="Arial"/>
-                <w:sz w:val="24"/>
-                <w:szCs w:val="24"/>
-              </w:rPr>
-            </w:pPr>
-          </w:p>
-        </w:tc>
-        <w:tc>
-          <w:tcPr>
-            <w:tcW w:w="4536" w:type="dxa"/>
-          </w:tcPr>
-          <w:p>
-            <w:pPr>
-              <w:cnfStyle w:val="000000000000" w:firstRow="0" w:lastRow="0" w:firstColumn="0" w:lastColumn="0" w:oddVBand="0" w:evenVBand="0" w:oddHBand="0" w:evenHBand="0" w:firstRowFirstColumn="0" w:firstRowLastColumn="0" w:lastRowFirstColumn="0" w:lastRowLastColumn="0"/>
-            </w:pPr>
-            <w:r>
-              <w:t>Desventajas</w:t>
-            </w:r>
-          </w:p>
-        </w:tc>
-        <w:tc>
-          <w:tcPr>
-            <w:tcW w:w="3828" w:type="dxa"/>
-            <w:vMerge/>
-          </w:tcPr>
-          <w:p>
-            <w:pPr>
-              <w:cnfStyle w:val="000000000000" w:firstRow="0" w:lastRow="0" w:firstColumn="0" w:lastColumn="0" w:oddVBand="0" w:evenVBand="0" w:oddHBand="0" w:evenHBand="0" w:firstRowFirstColumn="0" w:firstRowLastColumn="0" w:lastRowFirstColumn="0" w:lastRowLastColumn="0"/>
-              <w:rPr>
-                <w:rFonts w:ascii="Arial" w:hAnsi="Arial" w:cs="Arial"/>
-                <w:sz w:val="20"/>
-                <w:szCs w:val="24"/>
-              </w:rPr>
-            </w:pPr>
           </w:p>
         </w:tc>
       </w:tr>
@@ -1729,16 +1375,10 @@
           <w:shd w:val="clear" w:color="auto" w:fill="F1F0F0"/>
         </w:rPr>
       </w:pPr>
-      <w:bookmarkStart w:id="1" w:name="_GoBack"/>
-      <w:bookmarkEnd w:id="1"/>
     </w:p>
     <w:sectPr>
-      <w:headerReference w:type="even" r:id="rId8"/>
-      <w:headerReference w:type="default" r:id="rId9"/>
-      <w:footerReference w:type="even" r:id="rId10"/>
-      <w:footerReference w:type="default" r:id="rId11"/>
-      <w:headerReference w:type="first" r:id="rId12"/>
-      <w:footerReference w:type="first" r:id="rId13"/>
+      <w:headerReference w:type="default" r:id="rId8"/>
+      <w:footerReference w:type="default" r:id="rId9"/>
       <w:pgSz w:w="12240" w:h="15840"/>
       <w:pgMar w:top="720" w:right="720" w:bottom="720" w:left="720" w:header="708" w:footer="708" w:gutter="0"/>
       <w:cols w:space="708"/>
@@ -1749,7 +1389,7 @@
 </file>
 
 <file path=word/endnotes.xml><?xml version="1.0" encoding="utf-8"?>
-<w:endnotes xmlns:wpc="http://schemas.microsoft.com/office/word/2010/wordprocessingCanvas" xmlns:cx="http://schemas.microsoft.com/office/drawing/2014/chartex" xmlns:cx1="http://schemas.microsoft.com/office/drawing/2015/9/8/chartex" xmlns:cx2="http://schemas.microsoft.com/office/drawing/2015/10/21/chartex" xmlns:cx3="http://schemas.microsoft.com/office/drawing/2016/5/9/chartex" xmlns:cx4="http://schemas.microsoft.com/office/drawing/2016/5/10/chartex" xmlns:cx5="http://schemas.microsoft.com/office/drawing/2016/5/11/chartex" xmlns:cx6="http://schemas.microsoft.com/office/drawing/2016/5/12/chartex" xmlns:cx7="http://schemas.microsoft.com/office/drawing/2016/5/13/chartex" xmlns:cx8="http://schemas.microsoft.com/office/drawing/2016/5/14/chartex" xmlns:mc="http://schemas.openxmlformats.org/markup-compatibility/2006" xmlns:aink="http://schemas.microsoft.com/office/drawing/2016/ink" xmlns:am3d="http://schemas.microsoft.com/office/drawing/2017/model3d" xmlns:o="urn:schemas-microsoft-com:office:office" xmlns:r="http://schemas.openxmlformats.org/officeDocument/2006/relationships" xmlns:m="http://schemas.openxmlformats.org/officeDocument/2006/math" xmlns:v="urn:schemas-microsoft-com:vml" xmlns:wp14="http://schemas.microsoft.com/office/word/2010/wordprocessingDrawing" xmlns:wp="http://schemas.openxmlformats.org/drawingml/2006/wordprocessingDrawing" xmlns:w10="urn:schemas-microsoft-com:office:word" xmlns:w="http://schemas.openxmlformats.org/wordprocessingml/2006/main" xmlns:w14="http://schemas.microsoft.com/office/word/2010/wordml" xmlns:w15="http://schemas.microsoft.com/office/word/2012/wordml" xmlns:w16cid="http://schemas.microsoft.com/office/word/2016/wordml/cid" xmlns:w16se="http://schemas.microsoft.com/office/word/2015/wordml/symex" xmlns:wpg="http://schemas.microsoft.com/office/word/2010/wordprocessingGroup" xmlns:wpi="http://schemas.microsoft.com/office/word/2010/wordprocessingInk" xmlns:wne="http://schemas.microsoft.com/office/word/2006/wordml" xmlns:wps="http://schemas.microsoft.com/office/word/2010/wordprocessingShape" mc:Ignorable="w14 w15 w16se w16cid wp14">
+<w:endnotes xmlns:wpc="http://schemas.microsoft.com/office/word/2010/wordprocessingCanvas" xmlns:cx="http://schemas.microsoft.com/office/drawing/2014/chartex" xmlns:mc="http://schemas.openxmlformats.org/markup-compatibility/2006" xmlns:o="urn:schemas-microsoft-com:office:office" xmlns:r="http://schemas.openxmlformats.org/officeDocument/2006/relationships" xmlns:m="http://schemas.openxmlformats.org/officeDocument/2006/math" xmlns:v="urn:schemas-microsoft-com:vml" xmlns:wp14="http://schemas.microsoft.com/office/word/2010/wordprocessingDrawing" xmlns:wp="http://schemas.openxmlformats.org/drawingml/2006/wordprocessingDrawing" xmlns:w10="urn:schemas-microsoft-com:office:word" xmlns:w="http://schemas.openxmlformats.org/wordprocessingml/2006/main" xmlns:w14="http://schemas.microsoft.com/office/word/2010/wordml" xmlns:w15="http://schemas.microsoft.com/office/word/2012/wordml" xmlns:w16se="http://schemas.microsoft.com/office/word/2015/wordml/symex" xmlns:wpg="http://schemas.microsoft.com/office/word/2010/wordprocessingGroup" xmlns:wpi="http://schemas.microsoft.com/office/word/2010/wordprocessingInk" xmlns:wne="http://schemas.microsoft.com/office/word/2006/wordml" xmlns:wps="http://schemas.microsoft.com/office/word/2010/wordprocessingShape" mc:Ignorable="w14 w15 w16se wp14">
   <w:endnote w:type="separator" w:id="-1">
     <w:p>
       <w:pPr>
@@ -1774,17 +1414,7 @@
 </file>
 
 <file path=word/footer1.xml><?xml version="1.0" encoding="utf-8"?>
-<w:ftr xmlns:wpc="http://schemas.microsoft.com/office/word/2010/wordprocessingCanvas" xmlns:cx="http://schemas.microsoft.com/office/drawing/2014/chartex" xmlns:cx1="http://schemas.microsoft.com/office/drawing/2015/9/8/chartex" xmlns:cx2="http://schemas.microsoft.com/office/drawing/2015/10/21/chartex" xmlns:cx3="http://schemas.microsoft.com/office/drawing/2016/5/9/chartex" xmlns:cx4="http://schemas.microsoft.com/office/drawing/2016/5/10/chartex" xmlns:cx5="http://schemas.microsoft.com/office/drawing/2016/5/11/chartex" xmlns:cx6="http://schemas.microsoft.com/office/drawing/2016/5/12/chartex" xmlns:cx7="http://schemas.microsoft.com/office/drawing/2016/5/13/chartex" xmlns:cx8="http://schemas.microsoft.com/office/drawing/2016/5/14/chartex" xmlns:mc="http://schemas.openxmlformats.org/markup-compatibility/2006" xmlns:aink="http://schemas.microsoft.com/office/drawing/2016/ink" xmlns:am3d="http://schemas.microsoft.com/office/drawing/2017/model3d" xmlns:o="urn:schemas-microsoft-com:office:office" xmlns:r="http://schemas.openxmlformats.org/officeDocument/2006/relationships" xmlns:m="http://schemas.openxmlformats.org/officeDocument/2006/math" xmlns:v="urn:schemas-microsoft-com:vml" xmlns:wp14="http://schemas.microsoft.com/office/word/2010/wordprocessingDrawing" xmlns:wp="http://schemas.openxmlformats.org/drawingml/2006/wordprocessingDrawing" xmlns:w10="urn:schemas-microsoft-com:office:word" xmlns:w="http://schemas.openxmlformats.org/wordprocessingml/2006/main" xmlns:w14="http://schemas.microsoft.com/office/word/2010/wordml" xmlns:w15="http://schemas.microsoft.com/office/word/2012/wordml" xmlns:w16cid="http://schemas.microsoft.com/office/word/2016/wordml/cid" xmlns:w16se="http://schemas.microsoft.com/office/word/2015/wordml/symex" xmlns:wpg="http://schemas.microsoft.com/office/word/2010/wordprocessingGroup" xmlns:wpi="http://schemas.microsoft.com/office/word/2010/wordprocessingInk" xmlns:wne="http://schemas.microsoft.com/office/word/2006/wordml" xmlns:wps="http://schemas.microsoft.com/office/word/2010/wordprocessingShape" mc:Ignorable="w14 w15 w16se w16cid wp14">
-  <w:p>
-    <w:pPr>
-      <w:pStyle w:val="Piedepgina"/>
-    </w:pPr>
-  </w:p>
-</w:ftr>
-</file>
-
-<file path=word/footer2.xml><?xml version="1.0" encoding="utf-8"?>
-<w:ftr xmlns:wpc="http://schemas.microsoft.com/office/word/2010/wordprocessingCanvas" xmlns:cx="http://schemas.microsoft.com/office/drawing/2014/chartex" xmlns:cx1="http://schemas.microsoft.com/office/drawing/2015/9/8/chartex" xmlns:cx2="http://schemas.microsoft.com/office/drawing/2015/10/21/chartex" xmlns:cx3="http://schemas.microsoft.com/office/drawing/2016/5/9/chartex" xmlns:cx4="http://schemas.microsoft.com/office/drawing/2016/5/10/chartex" xmlns:cx5="http://schemas.microsoft.com/office/drawing/2016/5/11/chartex" xmlns:cx6="http://schemas.microsoft.com/office/drawing/2016/5/12/chartex" xmlns:cx7="http://schemas.microsoft.com/office/drawing/2016/5/13/chartex" xmlns:cx8="http://schemas.microsoft.com/office/drawing/2016/5/14/chartex" xmlns:mc="http://schemas.openxmlformats.org/markup-compatibility/2006" xmlns:aink="http://schemas.microsoft.com/office/drawing/2016/ink" xmlns:am3d="http://schemas.microsoft.com/office/drawing/2017/model3d" xmlns:o="urn:schemas-microsoft-com:office:office" xmlns:r="http://schemas.openxmlformats.org/officeDocument/2006/relationships" xmlns:m="http://schemas.openxmlformats.org/officeDocument/2006/math" xmlns:v="urn:schemas-microsoft-com:vml" xmlns:wp14="http://schemas.microsoft.com/office/word/2010/wordprocessingDrawing" xmlns:wp="http://schemas.openxmlformats.org/drawingml/2006/wordprocessingDrawing" xmlns:w10="urn:schemas-microsoft-com:office:word" xmlns:w="http://schemas.openxmlformats.org/wordprocessingml/2006/main" xmlns:w14="http://schemas.microsoft.com/office/word/2010/wordml" xmlns:w15="http://schemas.microsoft.com/office/word/2012/wordml" xmlns:w16cid="http://schemas.microsoft.com/office/word/2016/wordml/cid" xmlns:w16se="http://schemas.microsoft.com/office/word/2015/wordml/symex" xmlns:wpg="http://schemas.microsoft.com/office/word/2010/wordprocessingGroup" xmlns:wpi="http://schemas.microsoft.com/office/word/2010/wordprocessingInk" xmlns:wne="http://schemas.microsoft.com/office/word/2006/wordml" xmlns:wps="http://schemas.microsoft.com/office/word/2010/wordprocessingShape" mc:Ignorable="w14 w15 w16se w16cid wp14">
+<w:ftr xmlns:wpc="http://schemas.microsoft.com/office/word/2010/wordprocessingCanvas" xmlns:cx="http://schemas.microsoft.com/office/drawing/2014/chartex" xmlns:mc="http://schemas.openxmlformats.org/markup-compatibility/2006" xmlns:o="urn:schemas-microsoft-com:office:office" xmlns:r="http://schemas.openxmlformats.org/officeDocument/2006/relationships" xmlns:m="http://schemas.openxmlformats.org/officeDocument/2006/math" xmlns:v="urn:schemas-microsoft-com:vml" xmlns:wp14="http://schemas.microsoft.com/office/word/2010/wordprocessingDrawing" xmlns:wp="http://schemas.openxmlformats.org/drawingml/2006/wordprocessingDrawing" xmlns:w10="urn:schemas-microsoft-com:office:word" xmlns:w="http://schemas.openxmlformats.org/wordprocessingml/2006/main" xmlns:w14="http://schemas.microsoft.com/office/word/2010/wordml" xmlns:w15="http://schemas.microsoft.com/office/word/2012/wordml" xmlns:w16se="http://schemas.microsoft.com/office/word/2015/wordml/symex" xmlns:wpg="http://schemas.microsoft.com/office/word/2010/wordprocessingGroup" xmlns:wpi="http://schemas.microsoft.com/office/word/2010/wordprocessingInk" xmlns:wne="http://schemas.microsoft.com/office/word/2006/wordml" xmlns:wps="http://schemas.microsoft.com/office/word/2010/wordprocessingShape" mc:Ignorable="w14 w15 w16se wp14">
   <w:p>
     <w:pPr>
       <w:pStyle w:val="Piedepgina"/>
@@ -1934,18 +1564,8 @@
 </w:ftr>
 </file>
 
-<file path=word/footer3.xml><?xml version="1.0" encoding="utf-8"?>
-<w:ftr xmlns:wpc="http://schemas.microsoft.com/office/word/2010/wordprocessingCanvas" xmlns:cx="http://schemas.microsoft.com/office/drawing/2014/chartex" xmlns:cx1="http://schemas.microsoft.com/office/drawing/2015/9/8/chartex" xmlns:cx2="http://schemas.microsoft.com/office/drawing/2015/10/21/chartex" xmlns:cx3="http://schemas.microsoft.com/office/drawing/2016/5/9/chartex" xmlns:cx4="http://schemas.microsoft.com/office/drawing/2016/5/10/chartex" xmlns:cx5="http://schemas.microsoft.com/office/drawing/2016/5/11/chartex" xmlns:cx6="http://schemas.microsoft.com/office/drawing/2016/5/12/chartex" xmlns:cx7="http://schemas.microsoft.com/office/drawing/2016/5/13/chartex" xmlns:cx8="http://schemas.microsoft.com/office/drawing/2016/5/14/chartex" xmlns:mc="http://schemas.openxmlformats.org/markup-compatibility/2006" xmlns:aink="http://schemas.microsoft.com/office/drawing/2016/ink" xmlns:am3d="http://schemas.microsoft.com/office/drawing/2017/model3d" xmlns:o="urn:schemas-microsoft-com:office:office" xmlns:r="http://schemas.openxmlformats.org/officeDocument/2006/relationships" xmlns:m="http://schemas.openxmlformats.org/officeDocument/2006/math" xmlns:v="urn:schemas-microsoft-com:vml" xmlns:wp14="http://schemas.microsoft.com/office/word/2010/wordprocessingDrawing" xmlns:wp="http://schemas.openxmlformats.org/drawingml/2006/wordprocessingDrawing" xmlns:w10="urn:schemas-microsoft-com:office:word" xmlns:w="http://schemas.openxmlformats.org/wordprocessingml/2006/main" xmlns:w14="http://schemas.microsoft.com/office/word/2010/wordml" xmlns:w15="http://schemas.microsoft.com/office/word/2012/wordml" xmlns:w16cid="http://schemas.microsoft.com/office/word/2016/wordml/cid" xmlns:w16se="http://schemas.microsoft.com/office/word/2015/wordml/symex" xmlns:wpg="http://schemas.microsoft.com/office/word/2010/wordprocessingGroup" xmlns:wpi="http://schemas.microsoft.com/office/word/2010/wordprocessingInk" xmlns:wne="http://schemas.microsoft.com/office/word/2006/wordml" xmlns:wps="http://schemas.microsoft.com/office/word/2010/wordprocessingShape" mc:Ignorable="w14 w15 w16se w16cid wp14">
-  <w:p>
-    <w:pPr>
-      <w:pStyle w:val="Piedepgina"/>
-    </w:pPr>
-  </w:p>
-</w:ftr>
-</file>
-
 <file path=word/footnotes.xml><?xml version="1.0" encoding="utf-8"?>
-<w:footnotes xmlns:wpc="http://schemas.microsoft.com/office/word/2010/wordprocessingCanvas" xmlns:cx="http://schemas.microsoft.com/office/drawing/2014/chartex" xmlns:cx1="http://schemas.microsoft.com/office/drawing/2015/9/8/chartex" xmlns:cx2="http://schemas.microsoft.com/office/drawing/2015/10/21/chartex" xmlns:cx3="http://schemas.microsoft.com/office/drawing/2016/5/9/chartex" xmlns:cx4="http://schemas.microsoft.com/office/drawing/2016/5/10/chartex" xmlns:cx5="http://schemas.microsoft.com/office/drawing/2016/5/11/chartex" xmlns:cx6="http://schemas.microsoft.com/office/drawing/2016/5/12/chartex" xmlns:cx7="http://schemas.microsoft.com/office/drawing/2016/5/13/chartex" xmlns:cx8="http://schemas.microsoft.com/office/drawing/2016/5/14/chartex" xmlns:mc="http://schemas.openxmlformats.org/markup-compatibility/2006" xmlns:aink="http://schemas.microsoft.com/office/drawing/2016/ink" xmlns:am3d="http://schemas.microsoft.com/office/drawing/2017/model3d" xmlns:o="urn:schemas-microsoft-com:office:office" xmlns:r="http://schemas.openxmlformats.org/officeDocument/2006/relationships" xmlns:m="http://schemas.openxmlformats.org/officeDocument/2006/math" xmlns:v="urn:schemas-microsoft-com:vml" xmlns:wp14="http://schemas.microsoft.com/office/word/2010/wordprocessingDrawing" xmlns:wp="http://schemas.openxmlformats.org/drawingml/2006/wordprocessingDrawing" xmlns:w10="urn:schemas-microsoft-com:office:word" xmlns:w="http://schemas.openxmlformats.org/wordprocessingml/2006/main" xmlns:w14="http://schemas.microsoft.com/office/word/2010/wordml" xmlns:w15="http://schemas.microsoft.com/office/word/2012/wordml" xmlns:w16cid="http://schemas.microsoft.com/office/word/2016/wordml/cid" xmlns:w16se="http://schemas.microsoft.com/office/word/2015/wordml/symex" xmlns:wpg="http://schemas.microsoft.com/office/word/2010/wordprocessingGroup" xmlns:wpi="http://schemas.microsoft.com/office/word/2010/wordprocessingInk" xmlns:wne="http://schemas.microsoft.com/office/word/2006/wordml" xmlns:wps="http://schemas.microsoft.com/office/word/2010/wordprocessingShape" mc:Ignorable="w14 w15 w16se w16cid wp14">
+<w:footnotes xmlns:wpc="http://schemas.microsoft.com/office/word/2010/wordprocessingCanvas" xmlns:cx="http://schemas.microsoft.com/office/drawing/2014/chartex" xmlns:mc="http://schemas.openxmlformats.org/markup-compatibility/2006" xmlns:o="urn:schemas-microsoft-com:office:office" xmlns:r="http://schemas.openxmlformats.org/officeDocument/2006/relationships" xmlns:m="http://schemas.openxmlformats.org/officeDocument/2006/math" xmlns:v="urn:schemas-microsoft-com:vml" xmlns:wp14="http://schemas.microsoft.com/office/word/2010/wordprocessingDrawing" xmlns:wp="http://schemas.openxmlformats.org/drawingml/2006/wordprocessingDrawing" xmlns:w10="urn:schemas-microsoft-com:office:word" xmlns:w="http://schemas.openxmlformats.org/wordprocessingml/2006/main" xmlns:w14="http://schemas.microsoft.com/office/word/2010/wordml" xmlns:w15="http://schemas.microsoft.com/office/word/2012/wordml" xmlns:w16se="http://schemas.microsoft.com/office/word/2015/wordml/symex" xmlns:wpg="http://schemas.microsoft.com/office/word/2010/wordprocessingGroup" xmlns:wpi="http://schemas.microsoft.com/office/word/2010/wordprocessingInk" xmlns:wne="http://schemas.microsoft.com/office/word/2006/wordml" xmlns:wps="http://schemas.microsoft.com/office/word/2010/wordprocessingShape" mc:Ignorable="w14 w15 w16se wp14">
   <w:footnote w:type="separator" w:id="-1">
     <w:p>
       <w:pPr>
@@ -1970,17 +1590,7 @@
 </file>
 
 <file path=word/header1.xml><?xml version="1.0" encoding="utf-8"?>
-<w:hdr xmlns:wpc="http://schemas.microsoft.com/office/word/2010/wordprocessingCanvas" xmlns:cx="http://schemas.microsoft.com/office/drawing/2014/chartex" xmlns:cx1="http://schemas.microsoft.com/office/drawing/2015/9/8/chartex" xmlns:cx2="http://schemas.microsoft.com/office/drawing/2015/10/21/chartex" xmlns:cx3="http://schemas.microsoft.com/office/drawing/2016/5/9/chartex" xmlns:cx4="http://schemas.microsoft.com/office/drawing/2016/5/10/chartex" xmlns:cx5="http://schemas.microsoft.com/office/drawing/2016/5/11/chartex" xmlns:cx6="http://schemas.microsoft.com/office/drawing/2016/5/12/chartex" xmlns:cx7="http://schemas.microsoft.com/office/drawing/2016/5/13/chartex" xmlns:cx8="http://schemas.microsoft.com/office/drawing/2016/5/14/chartex" xmlns:mc="http://schemas.openxmlformats.org/markup-compatibility/2006" xmlns:aink="http://schemas.microsoft.com/office/drawing/2016/ink" xmlns:am3d="http://schemas.microsoft.com/office/drawing/2017/model3d" xmlns:o="urn:schemas-microsoft-com:office:office" xmlns:r="http://schemas.openxmlformats.org/officeDocument/2006/relationships" xmlns:m="http://schemas.openxmlformats.org/officeDocument/2006/math" xmlns:v="urn:schemas-microsoft-com:vml" xmlns:wp14="http://schemas.microsoft.com/office/word/2010/wordprocessingDrawing" xmlns:wp="http://schemas.openxmlformats.org/drawingml/2006/wordprocessingDrawing" xmlns:w10="urn:schemas-microsoft-com:office:word" xmlns:w="http://schemas.openxmlformats.org/wordprocessingml/2006/main" xmlns:w14="http://schemas.microsoft.com/office/word/2010/wordml" xmlns:w15="http://schemas.microsoft.com/office/word/2012/wordml" xmlns:w16cid="http://schemas.microsoft.com/office/word/2016/wordml/cid" xmlns:w16se="http://schemas.microsoft.com/office/word/2015/wordml/symex" xmlns:wpg="http://schemas.microsoft.com/office/word/2010/wordprocessingGroup" xmlns:wpi="http://schemas.microsoft.com/office/word/2010/wordprocessingInk" xmlns:wne="http://schemas.microsoft.com/office/word/2006/wordml" xmlns:wps="http://schemas.microsoft.com/office/word/2010/wordprocessingShape" mc:Ignorable="w14 w15 w16se w16cid wp14">
-  <w:p>
-    <w:pPr>
-      <w:pStyle w:val="Encabezado"/>
-    </w:pPr>
-  </w:p>
-</w:hdr>
-</file>
-
-<file path=word/header2.xml><?xml version="1.0" encoding="utf-8"?>
-<w:hdr xmlns:wpc="http://schemas.microsoft.com/office/word/2010/wordprocessingCanvas" xmlns:cx="http://schemas.microsoft.com/office/drawing/2014/chartex" xmlns:cx1="http://schemas.microsoft.com/office/drawing/2015/9/8/chartex" xmlns:cx2="http://schemas.microsoft.com/office/drawing/2015/10/21/chartex" xmlns:cx3="http://schemas.microsoft.com/office/drawing/2016/5/9/chartex" xmlns:cx4="http://schemas.microsoft.com/office/drawing/2016/5/10/chartex" xmlns:cx5="http://schemas.microsoft.com/office/drawing/2016/5/11/chartex" xmlns:cx6="http://schemas.microsoft.com/office/drawing/2016/5/12/chartex" xmlns:cx7="http://schemas.microsoft.com/office/drawing/2016/5/13/chartex" xmlns:cx8="http://schemas.microsoft.com/office/drawing/2016/5/14/chartex" xmlns:mc="http://schemas.openxmlformats.org/markup-compatibility/2006" xmlns:aink="http://schemas.microsoft.com/office/drawing/2016/ink" xmlns:am3d="http://schemas.microsoft.com/office/drawing/2017/model3d" xmlns:o="urn:schemas-microsoft-com:office:office" xmlns:r="http://schemas.openxmlformats.org/officeDocument/2006/relationships" xmlns:m="http://schemas.openxmlformats.org/officeDocument/2006/math" xmlns:v="urn:schemas-microsoft-com:vml" xmlns:wp14="http://schemas.microsoft.com/office/word/2010/wordprocessingDrawing" xmlns:wp="http://schemas.openxmlformats.org/drawingml/2006/wordprocessingDrawing" xmlns:w10="urn:schemas-microsoft-com:office:word" xmlns:w="http://schemas.openxmlformats.org/wordprocessingml/2006/main" xmlns:w14="http://schemas.microsoft.com/office/word/2010/wordml" xmlns:w15="http://schemas.microsoft.com/office/word/2012/wordml" xmlns:w16cid="http://schemas.microsoft.com/office/word/2016/wordml/cid" xmlns:w16se="http://schemas.microsoft.com/office/word/2015/wordml/symex" xmlns:wpg="http://schemas.microsoft.com/office/word/2010/wordprocessingGroup" xmlns:wpi="http://schemas.microsoft.com/office/word/2010/wordprocessingInk" xmlns:wne="http://schemas.microsoft.com/office/word/2006/wordml" xmlns:wps="http://schemas.microsoft.com/office/word/2010/wordprocessingShape" mc:Ignorable="w14 w15 w16se w16cid wp14">
+<w:hdr xmlns:wpc="http://schemas.microsoft.com/office/word/2010/wordprocessingCanvas" xmlns:cx="http://schemas.microsoft.com/office/drawing/2014/chartex" xmlns:mc="http://schemas.openxmlformats.org/markup-compatibility/2006" xmlns:o="urn:schemas-microsoft-com:office:office" xmlns:r="http://schemas.openxmlformats.org/officeDocument/2006/relationships" xmlns:m="http://schemas.openxmlformats.org/officeDocument/2006/math" xmlns:v="urn:schemas-microsoft-com:vml" xmlns:wp14="http://schemas.microsoft.com/office/word/2010/wordprocessingDrawing" xmlns:wp="http://schemas.openxmlformats.org/drawingml/2006/wordprocessingDrawing" xmlns:w10="urn:schemas-microsoft-com:office:word" xmlns:w="http://schemas.openxmlformats.org/wordprocessingml/2006/main" xmlns:w14="http://schemas.microsoft.com/office/word/2010/wordml" xmlns:w15="http://schemas.microsoft.com/office/word/2012/wordml" xmlns:w16se="http://schemas.microsoft.com/office/word/2015/wordml/symex" xmlns:wpg="http://schemas.microsoft.com/office/word/2010/wordprocessingGroup" xmlns:wpi="http://schemas.microsoft.com/office/word/2010/wordprocessingInk" xmlns:wne="http://schemas.microsoft.com/office/word/2006/wordml" xmlns:wps="http://schemas.microsoft.com/office/word/2010/wordprocessingShape" mc:Ignorable="w14 w15 w16se wp14">
   <w:p>
     <w:pPr>
       <w:pStyle w:val="Encabezado"/>
@@ -2177,7 +1787,7 @@
             </wp:anchor>
           </w:drawing>
         </mc:Choice>
-        <mc:Fallback>
+        <mc:Fallback xmlns:w16cid="http://schemas.microsoft.com/office/word/2016/wordml/cid" xmlns:am3d="http://schemas.microsoft.com/office/drawing/2017/model3d" xmlns:aink="http://schemas.microsoft.com/office/drawing/2016/ink" xmlns:cx8="http://schemas.microsoft.com/office/drawing/2016/5/14/chartex" xmlns:cx7="http://schemas.microsoft.com/office/drawing/2016/5/13/chartex" xmlns:cx6="http://schemas.microsoft.com/office/drawing/2016/5/12/chartex" xmlns:cx5="http://schemas.microsoft.com/office/drawing/2016/5/11/chartex" xmlns:cx4="http://schemas.microsoft.com/office/drawing/2016/5/10/chartex" xmlns:cx3="http://schemas.microsoft.com/office/drawing/2016/5/9/chartex" xmlns:cx2="http://schemas.microsoft.com/office/drawing/2015/10/21/chartex" xmlns:cx1="http://schemas.microsoft.com/office/drawing/2015/9/8/chartex">
           <w:pict>
             <v:roundrect w14:anchorId="177C025C" id="Rectángulo: esquinas redondeadas 6" o:spid="_x0000_s1026" style="position:absolute;margin-left:-43.5pt;margin-top:27.6pt;width:66pt;height:712.5pt;z-index:251661312;visibility:visible;mso-wrap-style:square;mso-width-percent:0;mso-height-percent:0;mso-wrap-distance-left:9pt;mso-wrap-distance-top:0;mso-wrap-distance-right:9pt;mso-wrap-distance-bottom:0;mso-position-horizontal:absolute;mso-position-horizontal-relative:text;mso-position-vertical:absolute;mso-position-vertical-relative:text;mso-width-percent:0;mso-height-percent:0;mso-width-relative:margin;mso-height-relative:margin;v-text-anchor:middle" arcsize="10923f" o:gfxdata="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" fillcolor="#c9c9c9 [1942]" stroked="f" strokeweight="1pt">
               <v:fill color2="#c9c9c9 [1942]" rotate="t" angle="90" colors="0 #747474;.5 #a9a9a9;1 #c9c9c9" focus="100%" type="gradient"/>
@@ -2267,7 +1877,7 @@
             </wp:anchor>
           </w:drawing>
         </mc:Choice>
-        <mc:Fallback>
+        <mc:Fallback xmlns:w16cid="http://schemas.microsoft.com/office/word/2016/wordml/cid" xmlns:am3d="http://schemas.microsoft.com/office/drawing/2017/model3d" xmlns:aink="http://schemas.microsoft.com/office/drawing/2016/ink" xmlns:cx8="http://schemas.microsoft.com/office/drawing/2016/5/14/chartex" xmlns:cx7="http://schemas.microsoft.com/office/drawing/2016/5/13/chartex" xmlns:cx6="http://schemas.microsoft.com/office/drawing/2016/5/12/chartex" xmlns:cx5="http://schemas.microsoft.com/office/drawing/2016/5/11/chartex" xmlns:cx4="http://schemas.microsoft.com/office/drawing/2016/5/10/chartex" xmlns:cx3="http://schemas.microsoft.com/office/drawing/2016/5/9/chartex" xmlns:cx2="http://schemas.microsoft.com/office/drawing/2015/10/21/chartex" xmlns:cx1="http://schemas.microsoft.com/office/drawing/2015/9/8/chartex">
           <w:pict>
             <v:shapetype w14:anchorId="7E8CEF72" id="_x0000_t6" coordsize="21600,21600" o:spt="6" path="m,l,21600r21600,xe">
               <v:stroke joinstyle="miter"/>
@@ -2290,45 +1900,35 @@
         <w:rFonts w:ascii="Arial Black" w:hAnsi="Arial Black" w:cs="Arial"/>
         <w:sz w:val="32"/>
       </w:rPr>
-      <w:t>J</w:t>
+      <w:t xml:space="preserve">MINUTA DE ELECCIÓN DE AUTOMATIZADOR </w:t>
     </w:r>
     <w:r>
       <w:rPr>
         <w:rFonts w:ascii="Arial Black" w:hAnsi="Arial Black" w:cs="Arial"/>
-        <w:sz w:val="24"/>
-      </w:rPr>
-      <w:t>USTIFICACIÓ</w:t>
+        <w:sz w:val="32"/>
+      </w:rPr>
+      <w:t xml:space="preserve">          </w:t>
     </w:r>
     <w:r>
       <w:rPr>
         <w:rFonts w:ascii="Arial Black" w:hAnsi="Arial Black" w:cs="Arial"/>
-        <w:sz w:val="24"/>
-      </w:rPr>
-      <w:t>N MIEM</w:t>
+        <w:sz w:val="32"/>
+      </w:rPr>
+      <w:t>Y BD ONLINE</w:t>
     </w:r>
     <w:r>
       <w:rPr>
         <w:rFonts w:ascii="Arial Black" w:hAnsi="Arial Black" w:cs="Arial"/>
-        <w:sz w:val="24"/>
-      </w:rPr>
-      <w:t>BROS DE EQUIPO</w:t>
+        <w:sz w:val="32"/>
+      </w:rPr>
+      <w:t xml:space="preserve"> </w:t>
     </w:r>
   </w:p>
 </w:hdr>
 </file>
 
-<file path=word/header3.xml><?xml version="1.0" encoding="utf-8"?>
-<w:hdr xmlns:wpc="http://schemas.microsoft.com/office/word/2010/wordprocessingCanvas" xmlns:cx="http://schemas.microsoft.com/office/drawing/2014/chartex" xmlns:cx1="http://schemas.microsoft.com/office/drawing/2015/9/8/chartex" xmlns:cx2="http://schemas.microsoft.com/office/drawing/2015/10/21/chartex" xmlns:cx3="http://schemas.microsoft.com/office/drawing/2016/5/9/chartex" xmlns:cx4="http://schemas.microsoft.com/office/drawing/2016/5/10/chartex" xmlns:cx5="http://schemas.microsoft.com/office/drawing/2016/5/11/chartex" xmlns:cx6="http://schemas.microsoft.com/office/drawing/2016/5/12/chartex" xmlns:cx7="http://schemas.microsoft.com/office/drawing/2016/5/13/chartex" xmlns:cx8="http://schemas.microsoft.com/office/drawing/2016/5/14/chartex" xmlns:mc="http://schemas.openxmlformats.org/markup-compatibility/2006" xmlns:aink="http://schemas.microsoft.com/office/drawing/2016/ink" xmlns:am3d="http://schemas.microsoft.com/office/drawing/2017/model3d" xmlns:o="urn:schemas-microsoft-com:office:office" xmlns:r="http://schemas.openxmlformats.org/officeDocument/2006/relationships" xmlns:m="http://schemas.openxmlformats.org/officeDocument/2006/math" xmlns:v="urn:schemas-microsoft-com:vml" xmlns:wp14="http://schemas.microsoft.com/office/word/2010/wordprocessingDrawing" xmlns:wp="http://schemas.openxmlformats.org/drawingml/2006/wordprocessingDrawing" xmlns:w10="urn:schemas-microsoft-com:office:word" xmlns:w="http://schemas.openxmlformats.org/wordprocessingml/2006/main" xmlns:w14="http://schemas.microsoft.com/office/word/2010/wordml" xmlns:w15="http://schemas.microsoft.com/office/word/2012/wordml" xmlns:w16cid="http://schemas.microsoft.com/office/word/2016/wordml/cid" xmlns:w16se="http://schemas.microsoft.com/office/word/2015/wordml/symex" xmlns:wpg="http://schemas.microsoft.com/office/word/2010/wordprocessingGroup" xmlns:wpi="http://schemas.microsoft.com/office/word/2010/wordprocessingInk" xmlns:wne="http://schemas.microsoft.com/office/word/2006/wordml" xmlns:wps="http://schemas.microsoft.com/office/word/2010/wordprocessingShape" mc:Ignorable="w14 w15 w16se w16cid wp14">
-  <w:p>
-    <w:pPr>
-      <w:pStyle w:val="Encabezado"/>
-    </w:pPr>
-  </w:p>
-</w:hdr>
-</file>
-
 <file path=word/numbering.xml><?xml version="1.0" encoding="utf-8"?>
-<w:numbering xmlns:wpc="http://schemas.microsoft.com/office/word/2010/wordprocessingCanvas" xmlns:cx="http://schemas.microsoft.com/office/drawing/2014/chartex" xmlns:cx1="http://schemas.microsoft.com/office/drawing/2015/9/8/chartex" xmlns:cx2="http://schemas.microsoft.com/office/drawing/2015/10/21/chartex" xmlns:cx3="http://schemas.microsoft.com/office/drawing/2016/5/9/chartex" xmlns:cx4="http://schemas.microsoft.com/office/drawing/2016/5/10/chartex" xmlns:cx5="http://schemas.microsoft.com/office/drawing/2016/5/11/chartex" xmlns:cx6="http://schemas.microsoft.com/office/drawing/2016/5/12/chartex" xmlns:cx7="http://schemas.microsoft.com/office/drawing/2016/5/13/chartex" xmlns:cx8="http://schemas.microsoft.com/office/drawing/2016/5/14/chartex" xmlns:mc="http://schemas.openxmlformats.org/markup-compatibility/2006" xmlns:aink="http://schemas.microsoft.com/office/drawing/2016/ink" xmlns:am3d="http://schemas.microsoft.com/office/drawing/2017/model3d" xmlns:o="urn:schemas-microsoft-com:office:office" xmlns:r="http://schemas.openxmlformats.org/officeDocument/2006/relationships" xmlns:m="http://schemas.openxmlformats.org/officeDocument/2006/math" xmlns:v="urn:schemas-microsoft-com:vml" xmlns:wp14="http://schemas.microsoft.com/office/word/2010/wordprocessingDrawing" xmlns:wp="http://schemas.openxmlformats.org/drawingml/2006/wordprocessingDrawing" xmlns:w10="urn:schemas-microsoft-com:office:word" xmlns:w="http://schemas.openxmlformats.org/wordprocessingml/2006/main" xmlns:w14="http://schemas.microsoft.com/office/word/2010/wordml" xmlns:w15="http://schemas.microsoft.com/office/word/2012/wordml" xmlns:w16cid="http://schemas.microsoft.com/office/word/2016/wordml/cid" xmlns:w16se="http://schemas.microsoft.com/office/word/2015/wordml/symex" xmlns:wpg="http://schemas.microsoft.com/office/word/2010/wordprocessingGroup" xmlns:wpi="http://schemas.microsoft.com/office/word/2010/wordprocessingInk" xmlns:wne="http://schemas.microsoft.com/office/word/2006/wordml" xmlns:wps="http://schemas.microsoft.com/office/word/2010/wordprocessingShape" mc:Ignorable="w14 w15 w16se w16cid wp14">
+<w:numbering xmlns:wpc="http://schemas.microsoft.com/office/word/2010/wordprocessingCanvas" xmlns:cx="http://schemas.microsoft.com/office/drawing/2014/chartex" xmlns:mc="http://schemas.openxmlformats.org/markup-compatibility/2006" xmlns:o="urn:schemas-microsoft-com:office:office" xmlns:r="http://schemas.openxmlformats.org/officeDocument/2006/relationships" xmlns:m="http://schemas.openxmlformats.org/officeDocument/2006/math" xmlns:v="urn:schemas-microsoft-com:vml" xmlns:wp14="http://schemas.microsoft.com/office/word/2010/wordprocessingDrawing" xmlns:wp="http://schemas.openxmlformats.org/drawingml/2006/wordprocessingDrawing" xmlns:w10="urn:schemas-microsoft-com:office:word" xmlns:w="http://schemas.openxmlformats.org/wordprocessingml/2006/main" xmlns:w14="http://schemas.microsoft.com/office/word/2010/wordml" xmlns:w15="http://schemas.microsoft.com/office/word/2012/wordml" xmlns:w16se="http://schemas.microsoft.com/office/word/2015/wordml/symex" xmlns:wpg="http://schemas.microsoft.com/office/word/2010/wordprocessingGroup" xmlns:wpi="http://schemas.microsoft.com/office/word/2010/wordprocessingInk" xmlns:wne="http://schemas.microsoft.com/office/word/2006/wordml" xmlns:wps="http://schemas.microsoft.com/office/word/2010/wordprocessingShape" mc:Ignorable="w14 w15 w16se wp14">
   <w:abstractNum w:abstractNumId="0" w15:restartNumberingAfterBreak="0">
     <w:nsid w:val="05500233"/>
     <w:multiLevelType w:val="hybridMultilevel"/>
@@ -3604,7 +3204,7 @@
 </file>
 
 <file path=word/styles.xml><?xml version="1.0" encoding="utf-8"?>
-<w:styles xmlns:mc="http://schemas.openxmlformats.org/markup-compatibility/2006" xmlns:r="http://schemas.openxmlformats.org/officeDocument/2006/relationships" xmlns:w="http://schemas.openxmlformats.org/wordprocessingml/2006/main" xmlns:w14="http://schemas.microsoft.com/office/word/2010/wordml" xmlns:w15="http://schemas.microsoft.com/office/word/2012/wordml" xmlns:w16cid="http://schemas.microsoft.com/office/word/2016/wordml/cid" xmlns:w16se="http://schemas.microsoft.com/office/word/2015/wordml/symex" mc:Ignorable="w14 w15 w16se w16cid">
+<w:styles xmlns:mc="http://schemas.openxmlformats.org/markup-compatibility/2006" xmlns:r="http://schemas.openxmlformats.org/officeDocument/2006/relationships" xmlns:w="http://schemas.openxmlformats.org/wordprocessingml/2006/main" xmlns:w14="http://schemas.microsoft.com/office/word/2010/wordml" xmlns:w15="http://schemas.microsoft.com/office/word/2012/wordml" xmlns:w16se="http://schemas.microsoft.com/office/word/2015/wordml/symex" mc:Ignorable="w14 w15 w16se">
   <w:docDefaults>
     <w:rPrDefault>
       <w:rPr>
@@ -3620,7 +3220,7 @@
       </w:pPr>
     </w:pPrDefault>
   </w:docDefaults>
-  <w:latentStyles w:defLockedState="0" w:defUIPriority="99" w:defSemiHidden="0" w:defUnhideWhenUsed="0" w:defQFormat="0" w:count="375">
+  <w:latentStyles w:defLockedState="0" w:defUIPriority="99" w:defSemiHidden="0" w:defUnhideWhenUsed="0" w:defQFormat="0" w:count="371">
     <w:lsdException w:name="Normal" w:uiPriority="0" w:qFormat="1"/>
     <w:lsdException w:name="heading 1" w:uiPriority="9" w:qFormat="1"/>
     <w:lsdException w:name="heading 2" w:semiHidden="1" w:uiPriority="9" w:unhideWhenUsed="1" w:qFormat="1"/>
@@ -3992,10 +3592,6 @@
     <w:lsdException w:name="List Table 5 Dark Accent 6" w:uiPriority="50"/>
     <w:lsdException w:name="List Table 6 Colorful Accent 6" w:uiPriority="51"/>
     <w:lsdException w:name="List Table 7 Colorful Accent 6" w:uiPriority="52"/>
-    <w:lsdException w:name="Mention" w:semiHidden="1" w:unhideWhenUsed="1"/>
-    <w:lsdException w:name="Smart Hyperlink" w:semiHidden="1" w:unhideWhenUsed="1"/>
-    <w:lsdException w:name="Hashtag" w:semiHidden="1" w:unhideWhenUsed="1"/>
-    <w:lsdException w:name="Unresolved Mention" w:semiHidden="1" w:unhideWhenUsed="1"/>
   </w:latentStyles>
   <w:style w:type="paragraph" w:default="1" w:styleId="Normal">
     <w:name w:val="Normal"/>
@@ -4252,7 +3848,7 @@
       <w:szCs w:val="18"/>
     </w:rPr>
   </w:style>
-  <w:style w:type="table" w:styleId="Tablaconcuadrcula1clara-nfasis5">
+  <w:style w:type="table" w:styleId="Tabladecuadrcula1clara-nfasis5">
     <w:name w:val="Grid Table 1 Light Accent 5"/>
     <w:basedOn w:val="Tablanormal"/>
     <w:uiPriority w:val="46"/>
@@ -4309,7 +3905,7 @@
       </w:rPr>
     </w:tblStylePr>
   </w:style>
-  <w:style w:type="table" w:styleId="Tablaconcuadrcula1clara-nfasis1">
+  <w:style w:type="table" w:styleId="Tabladecuadrcula1clara-nfasis1">
     <w:name w:val="Grid Table 1 Light Accent 1"/>
     <w:basedOn w:val="Tablanormal"/>
     <w:uiPriority w:val="46"/>
@@ -4737,7 +4333,7 @@
 </file>
 
 <file path=customXml/itemProps1.xml><?xml version="1.0" encoding="utf-8"?>
-<ds:datastoreItem xmlns:ds="http://schemas.openxmlformats.org/officeDocument/2006/customXml" ds:itemID="{4C9C4081-E407-419B-BDAA-A7AE9802433C}">
+<ds:datastoreItem xmlns:ds="http://schemas.openxmlformats.org/officeDocument/2006/customXml" ds:itemID="{D3263299-F14D-4066-907F-1533056130E4}">
   <ds:schemaRefs>
     <ds:schemaRef ds:uri="http://schemas.openxmlformats.org/officeDocument/2006/bibliography"/>
   </ds:schemaRefs>

</xml_diff>